<commit_message>
Started to the end the LIA app, deadline is 28th of may = 100%
</commit_message>
<xml_diff>
--- a/Årsklockan - överlämningsdokument.docx
+++ b/Årsklockan - överlämningsdokument.docx
@@ -62,6 +62,9 @@
     </w:p>
     <w:p>
       <w:r>
+        <w:rPr>
+          <w:noProof/>
+        </w:rPr>
         <w:drawing>
           <wp:anchor distT="0" distB="0" distL="114300" distR="114300" simplePos="0" relativeHeight="251658240" behindDoc="1" locked="0" layoutInCell="1" allowOverlap="1" wp14:anchorId="0854DF5D" wp14:editId="3E22C8ED">
             <wp:simplePos x="0" y="0"/>
@@ -863,6 +866,66 @@
         <w:autoSpaceDN w:val="0"/>
         <w:adjustRightInd w:val="0"/>
         <w:spacing w:after="0" w:line="240" w:lineRule="auto"/>
+      </w:pPr>
+    </w:p>
+    <w:p>
+      <w:pPr>
+        <w:pStyle w:val="Liststycke"/>
+        <w:numPr>
+          <w:ilvl w:val="1"/>
+          <w:numId w:val="4"/>
+        </w:numPr>
+        <w:autoSpaceDE w:val="0"/>
+        <w:autoSpaceDN w:val="0"/>
+        <w:adjustRightInd w:val="0"/>
+        <w:spacing w:after="0" w:line="240" w:lineRule="auto"/>
+        <w:ind w:left="1276"/>
+      </w:pPr>
+      <w:r>
+        <w:t xml:space="preserve">Fixa fungerande </w:t>
+      </w:r>
+      <w:proofErr w:type="spellStart"/>
+      <w:r>
+        <w:t>jwt</w:t>
+      </w:r>
+      <w:proofErr w:type="spellEnd"/>
+      <w:r>
+        <w:t xml:space="preserve"> vid samtliga serveranrop, fungera nu enbart vid </w:t>
+      </w:r>
+      <w:proofErr w:type="spellStart"/>
+      <w:r>
+        <w:t>användarinlogg</w:t>
+      </w:r>
+      <w:proofErr w:type="spellEnd"/>
+      <w:r>
+        <w:t>.</w:t>
+      </w:r>
+    </w:p>
+    <w:p>
+      <w:pPr>
+        <w:pStyle w:val="Liststycke"/>
+      </w:pPr>
+    </w:p>
+    <w:p>
+      <w:pPr>
+        <w:pStyle w:val="Liststycke"/>
+        <w:numPr>
+          <w:ilvl w:val="1"/>
+          <w:numId w:val="4"/>
+        </w:numPr>
+        <w:autoSpaceDE w:val="0"/>
+        <w:autoSpaceDN w:val="0"/>
+        <w:adjustRightInd w:val="0"/>
+        <w:spacing w:after="0" w:line="240" w:lineRule="auto"/>
+        <w:ind w:left="1276"/>
+      </w:pPr>
+    </w:p>
+    <w:p>
+      <w:pPr>
+        <w:autoSpaceDE w:val="0"/>
+        <w:autoSpaceDN w:val="0"/>
+        <w:adjustRightInd w:val="0"/>
+        <w:spacing w:after="0" w:line="240" w:lineRule="auto"/>
         <w:rPr>
           <w:rFonts w:ascii="Times New Roman" w:hAnsi="Times New Roman" w:cs="Times New Roman"/>
           <w:b/>
@@ -871,8 +934,13 @@
           <w:szCs w:val="28"/>
         </w:rPr>
       </w:pPr>
-      <w:proofErr w:type="spellStart"/>
-      <w:r>
+    </w:p>
+    <w:p>
+      <w:pPr>
+        <w:autoSpaceDE w:val="0"/>
+        <w:autoSpaceDN w:val="0"/>
+        <w:adjustRightInd w:val="0"/>
+        <w:spacing w:after="0" w:line="240" w:lineRule="auto"/>
         <w:rPr>
           <w:rFonts w:ascii="Times New Roman" w:hAnsi="Times New Roman" w:cs="Times New Roman"/>
           <w:b/>
@@ -880,9 +948,8 @@
           <w:sz w:val="28"/>
           <w:szCs w:val="28"/>
         </w:rPr>
-        <w:t>Backend</w:t>
-      </w:r>
-      <w:proofErr w:type="spellEnd"/>
+      </w:pPr>
+      <w:proofErr w:type="spellStart"/>
       <w:r>
         <w:rPr>
           <w:rFonts w:ascii="Times New Roman" w:hAnsi="Times New Roman" w:cs="Times New Roman"/>
@@ -891,15 +958,10 @@
           <w:sz w:val="28"/>
           <w:szCs w:val="28"/>
         </w:rPr>
-        <w:t>:</w:t>
-      </w:r>
-    </w:p>
-    <w:p>
-      <w:pPr>
-        <w:autoSpaceDE w:val="0"/>
-        <w:autoSpaceDN w:val="0"/>
-        <w:adjustRightInd w:val="0"/>
-        <w:spacing w:after="0" w:line="240" w:lineRule="auto"/>
+        <w:t>Backend</w:t>
+      </w:r>
+      <w:proofErr w:type="spellEnd"/>
+      <w:r>
         <w:rPr>
           <w:rFonts w:ascii="Times New Roman" w:hAnsi="Times New Roman" w:cs="Times New Roman"/>
           <w:b/>
@@ -907,6 +969,22 @@
           <w:sz w:val="28"/>
           <w:szCs w:val="28"/>
         </w:rPr>
+        <w:t>:</w:t>
+      </w:r>
+    </w:p>
+    <w:p>
+      <w:pPr>
+        <w:autoSpaceDE w:val="0"/>
+        <w:autoSpaceDN w:val="0"/>
+        <w:adjustRightInd w:val="0"/>
+        <w:spacing w:after="0" w:line="240" w:lineRule="auto"/>
+        <w:rPr>
+          <w:rFonts w:ascii="Times New Roman" w:hAnsi="Times New Roman" w:cs="Times New Roman"/>
+          <w:b/>
+          <w:bCs/>
+          <w:sz w:val="28"/>
+          <w:szCs w:val="28"/>
+        </w:rPr>
       </w:pPr>
     </w:p>
     <w:p/>
@@ -972,7 +1050,29 @@
         <w:t>. Har med hur namnet lagras ifrån den hämtade token</w:t>
       </w:r>
       <w:r>
-        <w:t>. Hanteringen av användaren finns i fil [</w:t>
+        <w:t xml:space="preserve">. </w:t>
+      </w:r>
+      <w:r>
+        <w:t xml:space="preserve">Anropet vid </w:t>
+      </w:r>
+      <w:proofErr w:type="spellStart"/>
+      <w:r>
+        <w:t>användarinlogg</w:t>
+      </w:r>
+      <w:proofErr w:type="spellEnd"/>
+      <w:r>
+        <w:t xml:space="preserve"> sker i fil </w:t>
+      </w:r>
+      <w:proofErr w:type="gramStart"/>
+      <w:r>
+        <w:t>-- &gt;</w:t>
+      </w:r>
+      <w:proofErr w:type="gramEnd"/>
+      <w:r>
+        <w:t xml:space="preserve"> </w:t>
+      </w:r>
+      <w:r>
+        <w:t>[</w:t>
       </w:r>
       <w:proofErr w:type="spellStart"/>
       <w:r>
@@ -999,7 +1099,12 @@
       </w:r>
       <w:proofErr w:type="spellEnd"/>
       <w:r>
-        <w:t xml:space="preserve">: 56. Den första hanteringen vid responsen och som sparar token i </w:t>
+        <w:t xml:space="preserve">: 56. </w:t>
+      </w:r>
+    </w:p>
+    <w:p>
+      <w:r>
+        <w:t xml:space="preserve">Den första hanteringen vid responsen och som sparar token i </w:t>
       </w:r>
       <w:proofErr w:type="spellStart"/>
       <w:r>
@@ -1007,15 +1112,7 @@
       </w:r>
       <w:proofErr w:type="spellEnd"/>
       <w:r>
-        <w:t xml:space="preserve"> finns </w:t>
-      </w:r>
-      <w:proofErr w:type="gramStart"/>
-      <w:r>
-        <w:t>i  fil</w:t>
-      </w:r>
-      <w:proofErr w:type="gramEnd"/>
-      <w:r>
-        <w:t xml:space="preserve"> [</w:t>
+        <w:t xml:space="preserve"> finns i fil [</w:t>
       </w:r>
       <w:proofErr w:type="spellStart"/>
       <w:r>
@@ -1034,7 +1131,18 @@
       </w:r>
       <w:proofErr w:type="spellEnd"/>
       <w:r>
-        <w:t>: 37. Den inloggade användaren hämtas från fil [</w:t>
+        <w:t>: 3</w:t>
+      </w:r>
+      <w:r>
+        <w:t>2</w:t>
+      </w:r>
+      <w:r>
+        <w:t xml:space="preserve">. </w:t>
+      </w:r>
+    </w:p>
+    <w:p>
+      <w:r>
+        <w:t>Den inloggade användaren hämtas från fil [</w:t>
       </w:r>
       <w:proofErr w:type="spellStart"/>
       <w:r>
@@ -1069,6 +1177,7 @@
         </w:rPr>
       </w:pPr>
       <w:r>
+        <w:lastRenderedPageBreak/>
         <w:t>Slutligen hämtas namnet via [</w:t>
       </w:r>
       <w:proofErr w:type="spellStart"/>
@@ -1096,7 +1205,13 @@
       </w:r>
       <w:proofErr w:type="spellEnd"/>
       <w:r>
-        <w:t xml:space="preserve"> 56 i fil [</w:t>
+        <w:t xml:space="preserve"> 5</w:t>
+      </w:r>
+      <w:r>
+        <w:t>5</w:t>
+      </w:r>
+      <w:r>
+        <w:t xml:space="preserve"> i fil [</w:t>
       </w:r>
       <w:proofErr w:type="spellStart"/>
       <w:r>
@@ -1399,7 +1514,7 @@
   <w:abstractNum w:abstractNumId="2" w15:restartNumberingAfterBreak="0">
     <w:nsid w:val="61373EAC"/>
     <w:multiLevelType w:val="hybridMultilevel"/>
-    <w:tmpl w:val="487E7EF6"/>
+    <w:tmpl w:val="EEFE1564"/>
     <w:lvl w:ilvl="0" w:tplc="041D0001">
       <w:start w:val="1"/>
       <w:numFmt w:val="bullet"/>

</xml_diff>